<commit_message>
1.3 Project plan added by Rokhan & Finished Design doc
</commit_message>
<xml_diff>
--- a/Project Plan.docx
+++ b/Project Plan.docx
@@ -18,15 +18,20 @@
         <w:pStyle w:val="Title"/>
       </w:pPr>
       <w:r>
-        <w:t>&lt;Project Name&gt;</w:t>
+        <w:t>Software Technologies Part A</w:t>
       </w:r>
     </w:p>
     <w:p>
       <w:r>
         <w:t xml:space="preserve">Lachlan Dietrich | </w:t>
       </w:r>
-      <w:r>
-        <w:t>Rokhan Khattak</w:t>
+      <w:proofErr w:type="spellStart"/>
+      <w:r>
+        <w:t>Rokhan</w:t>
+      </w:r>
+      <w:proofErr w:type="spellEnd"/>
+      <w:r>
+        <w:t xml:space="preserve"> Khattak</w:t>
       </w:r>
       <w:r>
         <w:t xml:space="preserve"> | </w:t>
@@ -1309,7 +1314,15 @@
         <w:t xml:space="preserve"> </w:t>
       </w:r>
       <w:r>
-        <w:t xml:space="preserve">tool that can extract, inspect and analyse data </w:t>
+        <w:t xml:space="preserve">tool that can extract, </w:t>
+      </w:r>
+      <w:proofErr w:type="gramStart"/>
+      <w:r>
+        <w:t>inspect</w:t>
+      </w:r>
+      <w:proofErr w:type="gramEnd"/>
+      <w:r>
+        <w:t xml:space="preserve"> and analyse data </w:t>
       </w:r>
       <w:r>
         <w:t xml:space="preserve">from a prescribed dataset. The prescribed dataset </w:t>
@@ -1440,35 +1453,33 @@
       <w:bookmarkEnd w:id="2"/>
     </w:p>
     <w:p>
-      <w:pPr>
-        <w:pStyle w:val="ListParagraph"/>
-        <w:ind w:left="857"/>
-      </w:pPr>
-    </w:p>
-    <w:p>
-      <w:pPr>
-        <w:pStyle w:val="ListParagraph"/>
-        <w:ind w:left="857"/>
-      </w:pPr>
-    </w:p>
-    <w:p>
-      <w:pPr>
-        <w:jc w:val="both"/>
-        <w:rPr>
-          <w:i/>
-          <w:color w:val="FF0000"/>
-        </w:rPr>
-      </w:pPr>
-      <w:r>
-        <w:rPr>
-          <w:i/>
-          <w:color w:val="FF0000"/>
-        </w:rPr>
-        <w:t xml:space="preserve">Include some background information about the problem, the scope and what this document will contain. </w:t>
-      </w:r>
-    </w:p>
-    <w:p/>
-    <w:p>
+      <w:r>
+        <w:t xml:space="preserve">This document contains all the planning that is done to start the development of the application to analyse the Sydney Airbnb </w:t>
+      </w:r>
+      <w:r>
+        <w:t>dataset. The</w:t>
+      </w:r>
+      <w:r>
+        <w:t xml:space="preserve"> application will inspect, and </w:t>
+      </w:r>
+      <w:r>
+        <w:t>analyse</w:t>
+      </w:r>
+      <w:r>
+        <w:t xml:space="preserve"> data from the dataset, including listings, calendar events, reviews, and </w:t>
+      </w:r>
+      <w:r>
+        <w:t>neighbouring</w:t>
+      </w:r>
+      <w:r>
+        <w:t xml:space="preserve"> properties. It will show diagrams from the </w:t>
+      </w:r>
+      <w:r>
+        <w:t>data and</w:t>
+      </w:r>
+      <w:r>
+        <w:t xml:space="preserve"> allow data retrievals based on user-selected keywords and time periods. The application will also have features such as to select customer comments about cleanliness.</w:t>
+      </w:r>
       <w:r>
         <w:br w:type="page"/>
       </w:r>
@@ -2236,7 +2247,15 @@
         <w:t>time</w:t>
       </w:r>
       <w:r>
-        <w:t>, including planning, synthesising, debugging and reviewing,</w:t>
+        <w:t xml:space="preserve">, including planning, synthesising, </w:t>
+      </w:r>
+      <w:proofErr w:type="gramStart"/>
+      <w:r>
+        <w:t>debugging</w:t>
+      </w:r>
+      <w:proofErr w:type="gramEnd"/>
+      <w:r>
+        <w:t xml:space="preserve"> and reviewing,</w:t>
       </w:r>
       <w:r>
         <w:t xml:space="preserve"> is estimated to be </w:t>
@@ -2319,7 +2338,11 @@
         <w:t>th</w:t>
       </w:r>
       <w:r>
-        <w:t xml:space="preserve"> of August to the 7</w:t>
+        <w:t xml:space="preserve"> of August to the </w:t>
+      </w:r>
+      <w:proofErr w:type="gramStart"/>
+      <w:r>
+        <w:t>7</w:t>
       </w:r>
       <w:r>
         <w:rPr>
@@ -2327,6 +2350,7 @@
         </w:rPr>
         <w:t>th</w:t>
       </w:r>
+      <w:proofErr w:type="gramEnd"/>
       <w:r>
         <w:t xml:space="preserve"> October.</w:t>
       </w:r>

</xml_diff>

<commit_message>
Minor changes as per the project
</commit_message>
<xml_diff>
--- a/Project Plan.docx
+++ b/Project Plan.docx
@@ -1,6 +1,6 @@
 
 <file path=word/document.xml><?xml version="1.0" encoding="utf-8"?>
-<w:document xmlns:wpc="http://schemas.microsoft.com/office/word/2010/wordprocessingCanvas" xmlns:cx="http://schemas.microsoft.com/office/drawing/2014/chartex" xmlns:cx1="http://schemas.microsoft.com/office/drawing/2015/9/8/chartex" xmlns:cx2="http://schemas.microsoft.com/office/drawing/2015/10/21/chartex" xmlns:cx3="http://schemas.microsoft.com/office/drawing/2016/5/9/chartex" xmlns:cx4="http://schemas.microsoft.com/office/drawing/2016/5/10/chartex" xmlns:cx5="http://schemas.microsoft.com/office/drawing/2016/5/11/chartex" xmlns:cx6="http://schemas.microsoft.com/office/drawing/2016/5/12/chartex" xmlns:cx7="http://schemas.microsoft.com/office/drawing/2016/5/13/chartex" xmlns:cx8="http://schemas.microsoft.com/office/drawing/2016/5/14/chartex" xmlns:mc="http://schemas.openxmlformats.org/markup-compatibility/2006" xmlns:aink="http://schemas.microsoft.com/office/drawing/2016/ink" xmlns:am3d="http://schemas.microsoft.com/office/drawing/2017/model3d" xmlns:o="urn:schemas-microsoft-com:office:office" xmlns:oel="http://schemas.microsoft.com/office/2019/extlst" xmlns:r="http://schemas.openxmlformats.org/officeDocument/2006/relationships" xmlns:m="http://schemas.openxmlformats.org/officeDocument/2006/math" xmlns:v="urn:schemas-microsoft-com:vml" xmlns:wp14="http://schemas.microsoft.com/office/word/2010/wordprocessingDrawing" xmlns:wp="http://schemas.openxmlformats.org/drawingml/2006/wordprocessingDrawing" xmlns:w10="urn:schemas-microsoft-com:office:word" xmlns:w="http://schemas.openxmlformats.org/wordprocessingml/2006/main" xmlns:w14="http://schemas.microsoft.com/office/word/2010/wordml" xmlns:w15="http://schemas.microsoft.com/office/word/2012/wordml" xmlns:w16cex="http://schemas.microsoft.com/office/word/2018/wordml/cex" xmlns:w16cid="http://schemas.microsoft.com/office/word/2016/wordml/cid" xmlns:w16="http://schemas.microsoft.com/office/word/2018/wordml" xmlns:w16sdtdh="http://schemas.microsoft.com/office/word/2020/wordml/sdtdatahash" xmlns:w16se="http://schemas.microsoft.com/office/word/2015/wordml/symex" xmlns:wpg="http://schemas.microsoft.com/office/word/2010/wordprocessingGroup" xmlns:wpi="http://schemas.microsoft.com/office/word/2010/wordprocessingInk" xmlns:wne="http://schemas.microsoft.com/office/word/2006/wordml" xmlns:wps="http://schemas.microsoft.com/office/word/2010/wordprocessingShape" mc:Ignorable="w14 w15 w16se w16cid w16 w16cex w16sdtdh wp14">
+<w:document xmlns:wpc="http://schemas.microsoft.com/office/word/2010/wordprocessingCanvas" xmlns:mc="http://schemas.openxmlformats.org/markup-compatibility/2006" xmlns:o="urn:schemas-microsoft-com:office:office" xmlns:r="http://schemas.openxmlformats.org/officeDocument/2006/relationships" xmlns:m="http://schemas.openxmlformats.org/officeDocument/2006/math" xmlns:v="urn:schemas-microsoft-com:vml" xmlns:wp14="http://schemas.microsoft.com/office/word/2010/wordprocessingDrawing" xmlns:wp="http://schemas.openxmlformats.org/drawingml/2006/wordprocessingDrawing" xmlns:w10="urn:schemas-microsoft-com:office:word" xmlns:w="http://schemas.openxmlformats.org/wordprocessingml/2006/main" xmlns:w14="http://schemas.microsoft.com/office/word/2010/wordml" xmlns:w15="http://schemas.microsoft.com/office/word/2012/wordml" xmlns:wpg="http://schemas.microsoft.com/office/word/2010/wordprocessingGroup" xmlns:wpi="http://schemas.microsoft.com/office/word/2010/wordprocessingInk" xmlns:wne="http://schemas.microsoft.com/office/word/2006/wordml" xmlns:wps="http://schemas.microsoft.com/office/word/2010/wordprocessingShape" mc:Ignorable="w14 w15 wp14">
   <w:body>
     <w:p>
       <w:pPr>
@@ -25,13 +25,8 @@
       <w:r>
         <w:t xml:space="preserve">Lachlan Dietrich | </w:t>
       </w:r>
-      <w:proofErr w:type="spellStart"/>
-      <w:r>
-        <w:t>Rokhan</w:t>
-      </w:r>
-      <w:proofErr w:type="spellEnd"/>
-      <w:r>
-        <w:t xml:space="preserve"> Khattak</w:t>
+      <w:r>
+        <w:t>Rokhan Khattak</w:t>
       </w:r>
       <w:r>
         <w:t xml:space="preserve"> | </w:t>
@@ -1314,15 +1309,7 @@
         <w:t xml:space="preserve"> </w:t>
       </w:r>
       <w:r>
-        <w:t xml:space="preserve">tool that can extract, </w:t>
-      </w:r>
-      <w:proofErr w:type="gramStart"/>
-      <w:r>
-        <w:t>inspect</w:t>
-      </w:r>
-      <w:proofErr w:type="gramEnd"/>
-      <w:r>
-        <w:t xml:space="preserve"> and analyse data </w:t>
+        <w:t xml:space="preserve">tool that can extract, inspect and analyse data </w:t>
       </w:r>
       <w:r>
         <w:t xml:space="preserve">from a prescribed dataset. The prescribed dataset </w:t>
@@ -1454,31 +1441,7 @@
     </w:p>
     <w:p>
       <w:r>
-        <w:t xml:space="preserve">This document contains all the planning that is done to start the development of the application to analyse the Sydney Airbnb </w:t>
-      </w:r>
-      <w:r>
-        <w:t>dataset. The</w:t>
-      </w:r>
-      <w:r>
-        <w:t xml:space="preserve"> application will inspect, and </w:t>
-      </w:r>
-      <w:r>
-        <w:t>analyse</w:t>
-      </w:r>
-      <w:r>
-        <w:t xml:space="preserve"> data from the dataset, including listings, calendar events, reviews, and </w:t>
-      </w:r>
-      <w:r>
-        <w:t>neighbouring</w:t>
-      </w:r>
-      <w:r>
-        <w:t xml:space="preserve"> properties. It will show diagrams from the </w:t>
-      </w:r>
-      <w:r>
-        <w:t>data and</w:t>
-      </w:r>
-      <w:r>
-        <w:t xml:space="preserve"> allow data retrievals based on user-selected keywords and time periods. The application will also have features such as to select customer comments about cleanliness.</w:t>
+        <w:t>This document contains all the planning that is done to start the development of the application to analyse the Sydney Airbnb dataset. The application will inspect, and analyse data from the dataset, including listings, calendar events, reviews, and neighbouring properties. It will show diagrams from the data and allow data retrievals based on user-selected keywords and time periods. The application will also have features such as to select customer comments about cleanliness.</w:t>
       </w:r>
       <w:r>
         <w:br w:type="page"/>
@@ -1503,6 +1466,7 @@
       <w:r>
         <w:rPr>
           <w:noProof/>
+          <w:lang w:val="en-US"/>
         </w:rPr>
         <w:drawing>
           <wp:inline distT="0" distB="0" distL="0" distR="0" wp14:anchorId="24BE00DC" wp14:editId="24012767">
@@ -2247,15 +2211,7 @@
         <w:t>time</w:t>
       </w:r>
       <w:r>
-        <w:t xml:space="preserve">, including planning, synthesising, </w:t>
-      </w:r>
-      <w:proofErr w:type="gramStart"/>
-      <w:r>
-        <w:t>debugging</w:t>
-      </w:r>
-      <w:proofErr w:type="gramEnd"/>
-      <w:r>
-        <w:t xml:space="preserve"> and reviewing,</w:t>
+        <w:t>, including planning, synthesising, debugging and reviewing,</w:t>
       </w:r>
       <w:r>
         <w:t xml:space="preserve"> is estimated to be </w:t>
@@ -2289,12 +2245,13 @@
       <w:r>
         <w:rPr>
           <w:noProof/>
+          <w:lang w:val="en-US"/>
         </w:rPr>
         <w:drawing>
-          <wp:inline distT="0" distB="0" distL="0" distR="0" wp14:anchorId="5C9DFDC9" wp14:editId="6E2100DC">
-            <wp:extent cx="5731510" cy="3714115"/>
-            <wp:effectExtent l="0" t="0" r="2540" b="635"/>
-            <wp:docPr id="1728670338" name="Picture 1"/>
+          <wp:inline distT="0" distB="0" distL="0" distR="0" wp14:anchorId="3A4A9BA1" wp14:editId="4D402762">
+            <wp:extent cx="5731510" cy="2909570"/>
+            <wp:effectExtent l="0" t="0" r="2540" b="5080"/>
+            <wp:docPr id="1" name="Picture 1"/>
             <wp:cNvGraphicFramePr>
               <a:graphicFrameLocks xmlns:a="http://schemas.openxmlformats.org/drawingml/2006/main" noChangeAspect="1"/>
             </wp:cNvGraphicFramePr>
@@ -2302,7 +2259,7 @@
               <a:graphicData uri="http://schemas.openxmlformats.org/drawingml/2006/picture">
                 <pic:pic xmlns:pic="http://schemas.openxmlformats.org/drawingml/2006/picture">
                   <pic:nvPicPr>
-                    <pic:cNvPr id="1728670338" name=""/>
+                    <pic:cNvPr id="1" name=""/>
                     <pic:cNvPicPr/>
                   </pic:nvPicPr>
                   <pic:blipFill>
@@ -2314,7 +2271,7 @@
                   <pic:spPr>
                     <a:xfrm>
                       <a:off x="0" y="0"/>
-                      <a:ext cx="5731510" cy="3714115"/>
+                      <a:ext cx="5731510" cy="2909570"/>
                     </a:xfrm>
                     <a:prstGeom prst="rect">
                       <a:avLst/>
@@ -2326,6 +2283,8 @@
           </wp:inline>
         </w:drawing>
       </w:r>
+      <w:bookmarkStart w:id="6" w:name="_GoBack"/>
+      <w:bookmarkEnd w:id="6"/>
     </w:p>
     <w:p>
       <w:r>
@@ -2338,11 +2297,7 @@
         <w:t>th</w:t>
       </w:r>
       <w:r>
-        <w:t xml:space="preserve"> of August to the </w:t>
-      </w:r>
-      <w:proofErr w:type="gramStart"/>
-      <w:r>
-        <w:t>7</w:t>
+        <w:t xml:space="preserve"> of August to the 7</w:t>
       </w:r>
       <w:r>
         <w:rPr>
@@ -2350,7 +2305,6 @@
         </w:rPr>
         <w:t>th</w:t>
       </w:r>
-      <w:proofErr w:type="gramEnd"/>
       <w:r>
         <w:t xml:space="preserve"> October.</w:t>
       </w:r>
@@ -2366,7 +2320,7 @@
 </file>
 
 <file path=word/numbering.xml><?xml version="1.0" encoding="utf-8"?>
-<w:numbering xmlns:wpc="http://schemas.microsoft.com/office/word/2010/wordprocessingCanvas" xmlns:cx="http://schemas.microsoft.com/office/drawing/2014/chartex" xmlns:cx1="http://schemas.microsoft.com/office/drawing/2015/9/8/chartex" xmlns:cx2="http://schemas.microsoft.com/office/drawing/2015/10/21/chartex" xmlns:cx3="http://schemas.microsoft.com/office/drawing/2016/5/9/chartex" xmlns:cx4="http://schemas.microsoft.com/office/drawing/2016/5/10/chartex" xmlns:cx5="http://schemas.microsoft.com/office/drawing/2016/5/11/chartex" xmlns:cx6="http://schemas.microsoft.com/office/drawing/2016/5/12/chartex" xmlns:cx7="http://schemas.microsoft.com/office/drawing/2016/5/13/chartex" xmlns:cx8="http://schemas.microsoft.com/office/drawing/2016/5/14/chartex" xmlns:mc="http://schemas.openxmlformats.org/markup-compatibility/2006" xmlns:aink="http://schemas.microsoft.com/office/drawing/2016/ink" xmlns:am3d="http://schemas.microsoft.com/office/drawing/2017/model3d" xmlns:o="urn:schemas-microsoft-com:office:office" xmlns:oel="http://schemas.microsoft.com/office/2019/extlst" xmlns:r="http://schemas.openxmlformats.org/officeDocument/2006/relationships" xmlns:m="http://schemas.openxmlformats.org/officeDocument/2006/math" xmlns:v="urn:schemas-microsoft-com:vml" xmlns:wp14="http://schemas.microsoft.com/office/word/2010/wordprocessingDrawing" xmlns:wp="http://schemas.openxmlformats.org/drawingml/2006/wordprocessingDrawing" xmlns:w10="urn:schemas-microsoft-com:office:word" xmlns:w="http://schemas.openxmlformats.org/wordprocessingml/2006/main" xmlns:w14="http://schemas.microsoft.com/office/word/2010/wordml" xmlns:w15="http://schemas.microsoft.com/office/word/2012/wordml" xmlns:w16cex="http://schemas.microsoft.com/office/word/2018/wordml/cex" xmlns:w16cid="http://schemas.microsoft.com/office/word/2016/wordml/cid" xmlns:w16="http://schemas.microsoft.com/office/word/2018/wordml" xmlns:w16sdtdh="http://schemas.microsoft.com/office/word/2020/wordml/sdtdatahash" xmlns:w16se="http://schemas.microsoft.com/office/word/2015/wordml/symex" xmlns:wpg="http://schemas.microsoft.com/office/word/2010/wordprocessingGroup" xmlns:wpi="http://schemas.microsoft.com/office/word/2010/wordprocessingInk" xmlns:wne="http://schemas.microsoft.com/office/word/2006/wordml" xmlns:wps="http://schemas.microsoft.com/office/word/2010/wordprocessingShape" mc:Ignorable="w14 w15 w16se w16cid w16 w16cex w16sdtdh wp14">
+<w:numbering xmlns:wpc="http://schemas.microsoft.com/office/word/2010/wordprocessingCanvas" xmlns:mc="http://schemas.openxmlformats.org/markup-compatibility/2006" xmlns:o="urn:schemas-microsoft-com:office:office" xmlns:r="http://schemas.openxmlformats.org/officeDocument/2006/relationships" xmlns:m="http://schemas.openxmlformats.org/officeDocument/2006/math" xmlns:v="urn:schemas-microsoft-com:vml" xmlns:wp14="http://schemas.microsoft.com/office/word/2010/wordprocessingDrawing" xmlns:wp="http://schemas.openxmlformats.org/drawingml/2006/wordprocessingDrawing" xmlns:w10="urn:schemas-microsoft-com:office:word" xmlns:w="http://schemas.openxmlformats.org/wordprocessingml/2006/main" xmlns:w14="http://schemas.microsoft.com/office/word/2010/wordml" xmlns:w15="http://schemas.microsoft.com/office/word/2012/wordml" xmlns:wpg="http://schemas.microsoft.com/office/word/2010/wordprocessingGroup" xmlns:wpi="http://schemas.microsoft.com/office/word/2010/wordprocessingInk" xmlns:wne="http://schemas.microsoft.com/office/word/2006/wordml" xmlns:wps="http://schemas.microsoft.com/office/word/2010/wordprocessingShape" mc:Ignorable="w14 w15 wp14">
   <w:abstractNum w:abstractNumId="0" w15:restartNumberingAfterBreak="0">
     <w:nsid w:val="1FB81174"/>
     <w:multiLevelType w:val="multilevel"/>
@@ -2800,23 +2754,23 @@
       </w:rPr>
     </w:lvl>
   </w:abstractNum>
-  <w:num w:numId="1" w16cid:durableId="1238512816">
+  <w:num w:numId="1">
     <w:abstractNumId w:val="1"/>
   </w:num>
-  <w:num w:numId="2" w16cid:durableId="1154835604">
+  <w:num w:numId="2">
     <w:abstractNumId w:val="3"/>
   </w:num>
-  <w:num w:numId="3" w16cid:durableId="1713530465">
+  <w:num w:numId="3">
     <w:abstractNumId w:val="2"/>
   </w:num>
-  <w:num w:numId="4" w16cid:durableId="1621179792">
+  <w:num w:numId="4">
     <w:abstractNumId w:val="0"/>
   </w:num>
 </w:numbering>
 </file>
 
 <file path=word/styles.xml><?xml version="1.0" encoding="utf-8"?>
-<w:styles xmlns:mc="http://schemas.openxmlformats.org/markup-compatibility/2006" xmlns:r="http://schemas.openxmlformats.org/officeDocument/2006/relationships" xmlns:w="http://schemas.openxmlformats.org/wordprocessingml/2006/main" xmlns:w14="http://schemas.microsoft.com/office/word/2010/wordml" xmlns:w15="http://schemas.microsoft.com/office/word/2012/wordml" xmlns:w16cex="http://schemas.microsoft.com/office/word/2018/wordml/cex" xmlns:w16cid="http://schemas.microsoft.com/office/word/2016/wordml/cid" xmlns:w16="http://schemas.microsoft.com/office/word/2018/wordml" xmlns:w16sdtdh="http://schemas.microsoft.com/office/word/2020/wordml/sdtdatahash" xmlns:w16se="http://schemas.microsoft.com/office/word/2015/wordml/symex" mc:Ignorable="w14 w15 w16se w16cid w16 w16cex w16sdtdh">
+<w:styles xmlns:mc="http://schemas.openxmlformats.org/markup-compatibility/2006" xmlns:r="http://schemas.openxmlformats.org/officeDocument/2006/relationships" xmlns:w="http://schemas.openxmlformats.org/wordprocessingml/2006/main" xmlns:w14="http://schemas.microsoft.com/office/word/2010/wordml" xmlns:w15="http://schemas.microsoft.com/office/word/2012/wordml" mc:Ignorable="w14 w15">
   <w:docDefaults>
     <w:rPrDefault>
       <w:rPr>
@@ -2832,7 +2786,7 @@
       </w:pPr>
     </w:pPrDefault>
   </w:docDefaults>
-  <w:latentStyles w:defLockedState="0" w:defUIPriority="99" w:defSemiHidden="0" w:defUnhideWhenUsed="0" w:defQFormat="0" w:count="376">
+  <w:latentStyles w:defLockedState="0" w:defUIPriority="99" w:defSemiHidden="0" w:defUnhideWhenUsed="0" w:defQFormat="0" w:count="371">
     <w:lsdException w:name="Normal" w:uiPriority="0" w:qFormat="1"/>
     <w:lsdException w:name="heading 1" w:uiPriority="9" w:qFormat="1"/>
     <w:lsdException w:name="heading 2" w:semiHidden="1" w:uiPriority="9" w:unhideWhenUsed="1" w:qFormat="1"/>
@@ -3204,11 +3158,6 @@
     <w:lsdException w:name="List Table 5 Dark Accent 6" w:uiPriority="50"/>
     <w:lsdException w:name="List Table 6 Colorful Accent 6" w:uiPriority="51"/>
     <w:lsdException w:name="List Table 7 Colorful Accent 6" w:uiPriority="52"/>
-    <w:lsdException w:name="Mention" w:semiHidden="1" w:unhideWhenUsed="1"/>
-    <w:lsdException w:name="Smart Hyperlink" w:semiHidden="1" w:unhideWhenUsed="1"/>
-    <w:lsdException w:name="Hashtag" w:semiHidden="1" w:unhideWhenUsed="1"/>
-    <w:lsdException w:name="Unresolved Mention" w:semiHidden="1" w:unhideWhenUsed="1"/>
-    <w:lsdException w:name="Smart Link" w:semiHidden="1" w:unhideWhenUsed="1"/>
   </w:latentStyles>
   <w:style w:type="paragraph" w:default="1" w:styleId="Normal">
     <w:name w:val="Normal"/>
@@ -4181,7 +4130,7 @@
 </file>
 
 <file path=customXml/itemProps1.xml><?xml version="1.0" encoding="utf-8"?>
-<ds:datastoreItem xmlns:ds="http://schemas.openxmlformats.org/officeDocument/2006/customXml" ds:itemID="{1CD9DBBF-94B9-47CE-A844-CE3740091715}">
+<ds:datastoreItem xmlns:ds="http://schemas.openxmlformats.org/officeDocument/2006/customXml" ds:itemID="{94BA3FCE-0B91-49C0-B44D-8DF7EE18B8AA}">
   <ds:schemaRefs>
     <ds:schemaRef ds:uri="http://schemas.openxmlformats.org/officeDocument/2006/bibliography"/>
   </ds:schemaRefs>

</xml_diff>